<commit_message>
Update homework 6 submission files
</commit_message>
<xml_diff>
--- a/hw/hw6/hw6.docx
+++ b/hw/hw6/hw6.docx
@@ -1210,14 +1210,23 @@
           <w:iCs/>
           <w:color w:val="2F5496" w:themeColor="accent1" w:themeShade="BF"/>
         </w:rPr>
-        <w:t xml:space="preserve"> is </w:t>
-      </w:r>
+        <w:t xml:space="preserve"> </w:t>
+      </w:r>
+      <w:proofErr w:type="gramStart"/>
       <w:r>
         <w:rPr>
           <w:rFonts w:ascii="Cambria Math" w:hAnsi="Cambria Math" w:cs="Times New Roman"/>
           <w:iCs/>
           <w:color w:val="2F5496" w:themeColor="accent1" w:themeShade="BF"/>
         </w:rPr>
+        <w:t xml:space="preserve">is </w:t>
+      </w:r>
+      <w:r>
+        <w:rPr>
+          <w:rFonts w:ascii="Cambria Math" w:hAnsi="Cambria Math" w:cs="Times New Roman"/>
+          <w:iCs/>
+          <w:color w:val="2F5496" w:themeColor="accent1" w:themeShade="BF"/>
+        </w:rPr>
         <w:t>should</w:t>
       </w:r>
       <w:r>
@@ -1226,7 +1235,16 @@
           <w:iCs/>
           <w:color w:val="2F5496" w:themeColor="accent1" w:themeShade="BF"/>
         </w:rPr>
-        <w:t xml:space="preserve"> increase since it </w:t>
+        <w:t xml:space="preserve"> increase</w:t>
+      </w:r>
+      <w:proofErr w:type="gramEnd"/>
+      <w:r>
+        <w:rPr>
+          <w:rFonts w:ascii="Cambria Math" w:hAnsi="Cambria Math" w:cs="Times New Roman"/>
+          <w:iCs/>
+          <w:color w:val="2F5496" w:themeColor="accent1" w:themeShade="BF"/>
+        </w:rPr>
+        <w:t xml:space="preserve"> since it </w:t>
       </w:r>
       <w:r>
         <w:rPr>
@@ -9142,7 +9160,33 @@
           <w:lang w:eastAsia="zh-CN"/>
           <w14:ligatures w14:val="none"/>
         </w:rPr>
-        <w:t>        x[:, :</w:t>
+        <w:t>        x</w:t>
+      </w:r>
+      <w:proofErr w:type="gramStart"/>
+      <w:r>
+        <w:rPr>
+          <w:rFonts w:ascii="Consolas" w:eastAsia="Times New Roman" w:hAnsi="Consolas" w:cs="Times New Roman"/>
+          <w:color w:val="3B3B3B"/>
+          <w:kern w:val="0"/>
+          <w:sz w:val="21"/>
+          <w:szCs w:val="21"/>
+          <w:lang w:eastAsia="zh-CN"/>
+          <w14:ligatures w14:val="none"/>
+        </w:rPr>
+        <w:t>[:,</w:t>
+      </w:r>
+      <w:proofErr w:type="gramEnd"/>
+      <w:r>
+        <w:rPr>
+          <w:rFonts w:ascii="Consolas" w:eastAsia="Times New Roman" w:hAnsi="Consolas" w:cs="Times New Roman"/>
+          <w:color w:val="3B3B3B"/>
+          <w:kern w:val="0"/>
+          <w:sz w:val="21"/>
+          <w:szCs w:val="21"/>
+          <w:lang w:eastAsia="zh-CN"/>
+          <w14:ligatures w14:val="none"/>
+        </w:rPr>
+        <w:t xml:space="preserve"> :</w:t>
       </w:r>
       <w:r>
         <w:rPr>
@@ -9241,7 +9285,33 @@
           <w:lang w:eastAsia="zh-CN"/>
           <w14:ligatures w14:val="none"/>
         </w:rPr>
-        <w:t xml:space="preserve">        x[:, </w:t>
+        <w:t>        x</w:t>
+      </w:r>
+      <w:proofErr w:type="gramStart"/>
+      <w:r>
+        <w:rPr>
+          <w:rFonts w:ascii="Consolas" w:eastAsia="Times New Roman" w:hAnsi="Consolas" w:cs="Times New Roman"/>
+          <w:color w:val="3B3B3B"/>
+          <w:kern w:val="0"/>
+          <w:sz w:val="21"/>
+          <w:szCs w:val="21"/>
+          <w:lang w:eastAsia="zh-CN"/>
+          <w14:ligatures w14:val="none"/>
+        </w:rPr>
+        <w:t>[:,</w:t>
+      </w:r>
+      <w:proofErr w:type="gramEnd"/>
+      <w:r>
+        <w:rPr>
+          <w:rFonts w:ascii="Consolas" w:eastAsia="Times New Roman" w:hAnsi="Consolas" w:cs="Times New Roman"/>
+          <w:color w:val="3B3B3B"/>
+          <w:kern w:val="0"/>
+          <w:sz w:val="21"/>
+          <w:szCs w:val="21"/>
+          <w:lang w:eastAsia="zh-CN"/>
+          <w14:ligatures w14:val="none"/>
+        </w:rPr>
+        <w:t xml:space="preserve"> </w:t>
       </w:r>
       <w:r>
         <w:rPr>
@@ -9340,7 +9410,33 @@
           <w:lang w:eastAsia="zh-CN"/>
           <w14:ligatures w14:val="none"/>
         </w:rPr>
-        <w:t>        x[:, :</w:t>
+        <w:t>        x</w:t>
+      </w:r>
+      <w:proofErr w:type="gramStart"/>
+      <w:r>
+        <w:rPr>
+          <w:rFonts w:ascii="Consolas" w:eastAsia="Times New Roman" w:hAnsi="Consolas" w:cs="Times New Roman"/>
+          <w:color w:val="3B3B3B"/>
+          <w:kern w:val="0"/>
+          <w:sz w:val="21"/>
+          <w:szCs w:val="21"/>
+          <w:lang w:eastAsia="zh-CN"/>
+          <w14:ligatures w14:val="none"/>
+        </w:rPr>
+        <w:t>[:,</w:t>
+      </w:r>
+      <w:proofErr w:type="gramEnd"/>
+      <w:r>
+        <w:rPr>
+          <w:rFonts w:ascii="Consolas" w:eastAsia="Times New Roman" w:hAnsi="Consolas" w:cs="Times New Roman"/>
+          <w:color w:val="3B3B3B"/>
+          <w:kern w:val="0"/>
+          <w:sz w:val="21"/>
+          <w:szCs w:val="21"/>
+          <w:lang w:eastAsia="zh-CN"/>
+          <w14:ligatures w14:val="none"/>
+        </w:rPr>
+        <w:t xml:space="preserve"> :</w:t>
       </w:r>
       <w:r>
         <w:rPr>
@@ -9439,7 +9535,33 @@
           <w:lang w:eastAsia="zh-CN"/>
           <w14:ligatures w14:val="none"/>
         </w:rPr>
-        <w:t>        np.abs(x[:, :</w:t>
+        <w:t>        np.abs(x</w:t>
+      </w:r>
+      <w:proofErr w:type="gramStart"/>
+      <w:r>
+        <w:rPr>
+          <w:rFonts w:ascii="Consolas" w:eastAsia="Times New Roman" w:hAnsi="Consolas" w:cs="Times New Roman"/>
+          <w:color w:val="3B3B3B"/>
+          <w:kern w:val="0"/>
+          <w:sz w:val="21"/>
+          <w:szCs w:val="21"/>
+          <w:lang w:eastAsia="zh-CN"/>
+          <w14:ligatures w14:val="none"/>
+        </w:rPr>
+        <w:t>[:,</w:t>
+      </w:r>
+      <w:proofErr w:type="gramEnd"/>
+      <w:r>
+        <w:rPr>
+          <w:rFonts w:ascii="Consolas" w:eastAsia="Times New Roman" w:hAnsi="Consolas" w:cs="Times New Roman"/>
+          <w:color w:val="3B3B3B"/>
+          <w:kern w:val="0"/>
+          <w:sz w:val="21"/>
+          <w:szCs w:val="21"/>
+          <w:lang w:eastAsia="zh-CN"/>
+          <w14:ligatures w14:val="none"/>
+        </w:rPr>
+        <w:t xml:space="preserve"> :</w:t>
       </w:r>
       <w:r>
         <w:rPr>
@@ -9538,7 +9660,33 @@
           <w:lang w:eastAsia="zh-CN"/>
           <w14:ligatures w14:val="none"/>
         </w:rPr>
-        <w:t>        np.abs(x[:, :</w:t>
+        <w:t>        np.abs(x</w:t>
+      </w:r>
+      <w:proofErr w:type="gramStart"/>
+      <w:r>
+        <w:rPr>
+          <w:rFonts w:ascii="Consolas" w:eastAsia="Times New Roman" w:hAnsi="Consolas" w:cs="Times New Roman"/>
+          <w:color w:val="3B3B3B"/>
+          <w:kern w:val="0"/>
+          <w:sz w:val="21"/>
+          <w:szCs w:val="21"/>
+          <w:lang w:eastAsia="zh-CN"/>
+          <w14:ligatures w14:val="none"/>
+        </w:rPr>
+        <w:t>[:,</w:t>
+      </w:r>
+      <w:proofErr w:type="gramEnd"/>
+      <w:r>
+        <w:rPr>
+          <w:rFonts w:ascii="Consolas" w:eastAsia="Times New Roman" w:hAnsi="Consolas" w:cs="Times New Roman"/>
+          <w:color w:val="3B3B3B"/>
+          <w:kern w:val="0"/>
+          <w:sz w:val="21"/>
+          <w:szCs w:val="21"/>
+          <w:lang w:eastAsia="zh-CN"/>
+          <w14:ligatures w14:val="none"/>
+        </w:rPr>
+        <w:t xml:space="preserve"> :</w:t>
       </w:r>
       <w:r>
         <w:rPr>
@@ -9802,7 +9950,33 @@
           <w:lang w:eastAsia="zh-CN"/>
           <w14:ligatures w14:val="none"/>
         </w:rPr>
-        <w:t>"statistics:"</w:t>
+        <w:t>"</w:t>
+      </w:r>
+      <w:proofErr w:type="gramStart"/>
+      <w:r>
+        <w:rPr>
+          <w:rFonts w:ascii="Consolas" w:eastAsia="Times New Roman" w:hAnsi="Consolas" w:cs="Times New Roman"/>
+          <w:color w:val="A31515"/>
+          <w:kern w:val="0"/>
+          <w:sz w:val="21"/>
+          <w:szCs w:val="21"/>
+          <w:lang w:eastAsia="zh-CN"/>
+          <w14:ligatures w14:val="none"/>
+        </w:rPr>
+        <w:t>statistics</w:t>
+      </w:r>
+      <w:proofErr w:type="gramEnd"/>
+      <w:r>
+        <w:rPr>
+          <w:rFonts w:ascii="Consolas" w:eastAsia="Times New Roman" w:hAnsi="Consolas" w:cs="Times New Roman"/>
+          <w:color w:val="A31515"/>
+          <w:kern w:val="0"/>
+          <w:sz w:val="21"/>
+          <w:szCs w:val="21"/>
+          <w:lang w:eastAsia="zh-CN"/>
+          <w14:ligatures w14:val="none"/>
+        </w:rPr>
+        <w:t>:"</w:t>
       </w:r>
       <w:r>
         <w:rPr>
@@ -9988,7 +10162,33 @@
           <w:lang w:eastAsia="zh-CN"/>
           <w14:ligatures w14:val="none"/>
         </w:rPr>
-        <w:t>][:, :</w:t>
+        <w:t>]</w:t>
+      </w:r>
+      <w:proofErr w:type="gramStart"/>
+      <w:r>
+        <w:rPr>
+          <w:rFonts w:ascii="Consolas" w:eastAsia="Times New Roman" w:hAnsi="Consolas" w:cs="Times New Roman"/>
+          <w:color w:val="3B3B3B"/>
+          <w:kern w:val="0"/>
+          <w:sz w:val="21"/>
+          <w:szCs w:val="21"/>
+          <w:lang w:eastAsia="zh-CN"/>
+          <w14:ligatures w14:val="none"/>
+        </w:rPr>
+        <w:t>[:,</w:t>
+      </w:r>
+      <w:proofErr w:type="gramEnd"/>
+      <w:r>
+        <w:rPr>
+          <w:rFonts w:ascii="Consolas" w:eastAsia="Times New Roman" w:hAnsi="Consolas" w:cs="Times New Roman"/>
+          <w:color w:val="3B3B3B"/>
+          <w:kern w:val="0"/>
+          <w:sz w:val="21"/>
+          <w:szCs w:val="21"/>
+          <w:lang w:eastAsia="zh-CN"/>
+          <w14:ligatures w14:val="none"/>
+        </w:rPr>
+        <w:t xml:space="preserve"> :</w:t>
       </w:r>
       <w:r>
         <w:rPr>
@@ -10243,7 +10443,33 @@
           <w:lang w:eastAsia="zh-CN"/>
           <w14:ligatures w14:val="none"/>
         </w:rPr>
-        <w:t>][:, :</w:t>
+        <w:t>]</w:t>
+      </w:r>
+      <w:proofErr w:type="gramStart"/>
+      <w:r>
+        <w:rPr>
+          <w:rFonts w:ascii="Consolas" w:eastAsia="Times New Roman" w:hAnsi="Consolas" w:cs="Times New Roman"/>
+          <w:color w:val="3B3B3B"/>
+          <w:kern w:val="0"/>
+          <w:sz w:val="21"/>
+          <w:szCs w:val="21"/>
+          <w:lang w:eastAsia="zh-CN"/>
+          <w14:ligatures w14:val="none"/>
+        </w:rPr>
+        <w:t>[:,</w:t>
+      </w:r>
+      <w:proofErr w:type="gramEnd"/>
+      <w:r>
+        <w:rPr>
+          <w:rFonts w:ascii="Consolas" w:eastAsia="Times New Roman" w:hAnsi="Consolas" w:cs="Times New Roman"/>
+          <w:color w:val="3B3B3B"/>
+          <w:kern w:val="0"/>
+          <w:sz w:val="21"/>
+          <w:szCs w:val="21"/>
+          <w:lang w:eastAsia="zh-CN"/>
+          <w14:ligatures w14:val="none"/>
+        </w:rPr>
+        <w:t xml:space="preserve"> :</w:t>
       </w:r>
       <w:r>
         <w:rPr>
@@ -10366,7 +10592,33 @@
           <w:lang w:eastAsia="zh-CN"/>
           <w14:ligatures w14:val="none"/>
         </w:rPr>
-        <w:t xml:space="preserve">][:, </w:t>
+        <w:t>]</w:t>
+      </w:r>
+      <w:proofErr w:type="gramStart"/>
+      <w:r>
+        <w:rPr>
+          <w:rFonts w:ascii="Consolas" w:eastAsia="Times New Roman" w:hAnsi="Consolas" w:cs="Times New Roman"/>
+          <w:color w:val="3B3B3B"/>
+          <w:kern w:val="0"/>
+          <w:sz w:val="21"/>
+          <w:szCs w:val="21"/>
+          <w:lang w:eastAsia="zh-CN"/>
+          <w14:ligatures w14:val="none"/>
+        </w:rPr>
+        <w:t>[:,</w:t>
+      </w:r>
+      <w:proofErr w:type="gramEnd"/>
+      <w:r>
+        <w:rPr>
+          <w:rFonts w:ascii="Consolas" w:eastAsia="Times New Roman" w:hAnsi="Consolas" w:cs="Times New Roman"/>
+          <w:color w:val="3B3B3B"/>
+          <w:kern w:val="0"/>
+          <w:sz w:val="21"/>
+          <w:szCs w:val="21"/>
+          <w:lang w:eastAsia="zh-CN"/>
+          <w14:ligatures w14:val="none"/>
+        </w:rPr>
+        <w:t xml:space="preserve"> </w:t>
       </w:r>
       <w:r>
         <w:rPr>
@@ -11059,7 +11311,33 @@
           <w:lang w:eastAsia="zh-CN"/>
           <w14:ligatures w14:val="none"/>
         </w:rPr>
-        <w:t>][:, :</w:t>
+        <w:t>]</w:t>
+      </w:r>
+      <w:proofErr w:type="gramStart"/>
+      <w:r>
+        <w:rPr>
+          <w:rFonts w:ascii="Consolas" w:eastAsia="Times New Roman" w:hAnsi="Consolas" w:cs="Times New Roman"/>
+          <w:color w:val="3B3B3B"/>
+          <w:kern w:val="0"/>
+          <w:sz w:val="21"/>
+          <w:szCs w:val="21"/>
+          <w:lang w:eastAsia="zh-CN"/>
+          <w14:ligatures w14:val="none"/>
+        </w:rPr>
+        <w:t>[:,</w:t>
+      </w:r>
+      <w:proofErr w:type="gramEnd"/>
+      <w:r>
+        <w:rPr>
+          <w:rFonts w:ascii="Consolas" w:eastAsia="Times New Roman" w:hAnsi="Consolas" w:cs="Times New Roman"/>
+          <w:color w:val="3B3B3B"/>
+          <w:kern w:val="0"/>
+          <w:sz w:val="21"/>
+          <w:szCs w:val="21"/>
+          <w:lang w:eastAsia="zh-CN"/>
+          <w14:ligatures w14:val="none"/>
+        </w:rPr>
+        <w:t xml:space="preserve"> :</w:t>
       </w:r>
       <w:r>
         <w:rPr>
@@ -11473,7 +11751,33 @@
           <w:lang w:eastAsia="zh-CN"/>
           <w14:ligatures w14:val="none"/>
         </w:rPr>
-        <w:t>][:, :</w:t>
+        <w:t>]</w:t>
+      </w:r>
+      <w:proofErr w:type="gramStart"/>
+      <w:r>
+        <w:rPr>
+          <w:rFonts w:ascii="Consolas" w:eastAsia="Times New Roman" w:hAnsi="Consolas" w:cs="Times New Roman"/>
+          <w:color w:val="3B3B3B"/>
+          <w:kern w:val="0"/>
+          <w:sz w:val="21"/>
+          <w:szCs w:val="21"/>
+          <w:lang w:eastAsia="zh-CN"/>
+          <w14:ligatures w14:val="none"/>
+        </w:rPr>
+        <w:t>[:,</w:t>
+      </w:r>
+      <w:proofErr w:type="gramEnd"/>
+      <w:r>
+        <w:rPr>
+          <w:rFonts w:ascii="Consolas" w:eastAsia="Times New Roman" w:hAnsi="Consolas" w:cs="Times New Roman"/>
+          <w:color w:val="3B3B3B"/>
+          <w:kern w:val="0"/>
+          <w:sz w:val="21"/>
+          <w:szCs w:val="21"/>
+          <w:lang w:eastAsia="zh-CN"/>
+          <w14:ligatures w14:val="none"/>
+        </w:rPr>
+        <w:t xml:space="preserve"> :</w:t>
       </w:r>
       <w:r>
         <w:rPr>
@@ -11596,7 +11900,33 @@
           <w:lang w:eastAsia="zh-CN"/>
           <w14:ligatures w14:val="none"/>
         </w:rPr>
-        <w:t xml:space="preserve">][:, </w:t>
+        <w:t>]</w:t>
+      </w:r>
+      <w:proofErr w:type="gramStart"/>
+      <w:r>
+        <w:rPr>
+          <w:rFonts w:ascii="Consolas" w:eastAsia="Times New Roman" w:hAnsi="Consolas" w:cs="Times New Roman"/>
+          <w:color w:val="3B3B3B"/>
+          <w:kern w:val="0"/>
+          <w:sz w:val="21"/>
+          <w:szCs w:val="21"/>
+          <w:lang w:eastAsia="zh-CN"/>
+          <w14:ligatures w14:val="none"/>
+        </w:rPr>
+        <w:t>[:,</w:t>
+      </w:r>
+      <w:proofErr w:type="gramEnd"/>
+      <w:r>
+        <w:rPr>
+          <w:rFonts w:ascii="Consolas" w:eastAsia="Times New Roman" w:hAnsi="Consolas" w:cs="Times New Roman"/>
+          <w:color w:val="3B3B3B"/>
+          <w:kern w:val="0"/>
+          <w:sz w:val="21"/>
+          <w:szCs w:val="21"/>
+          <w:lang w:eastAsia="zh-CN"/>
+          <w14:ligatures w14:val="none"/>
+        </w:rPr>
+        <w:t xml:space="preserve"> </w:t>
       </w:r>
       <w:r>
         <w:rPr>
@@ -16267,8 +16597,17 @@
           <w:rFonts w:ascii="Cambria Math" w:hAnsi="Cambria Math" w:cs="Times New Roman"/>
           <w:color w:val="2F5496" w:themeColor="accent1" w:themeShade="BF"/>
         </w:rPr>
-        <w:t xml:space="preserve"> is</w:t>
-      </w:r>
+        <w:t xml:space="preserve"> </w:t>
+      </w:r>
+      <w:proofErr w:type="gramStart"/>
+      <w:r>
+        <w:rPr>
+          <w:rFonts w:ascii="Cambria Math" w:hAnsi="Cambria Math" w:cs="Times New Roman"/>
+          <w:color w:val="2F5496" w:themeColor="accent1" w:themeShade="BF"/>
+        </w:rPr>
+        <w:t>is</w:t>
+      </w:r>
+      <w:proofErr w:type="gramEnd"/>
     </w:p>
     <w:p>
       <w:pPr>
@@ -17593,7 +17932,23 @@
           <w:rFonts w:ascii="Cambria Math" w:hAnsi="Cambria Math" w:cs="Times New Roman"/>
           <w:color w:val="2F5496" w:themeColor="accent1" w:themeShade="BF"/>
         </w:rPr>
-        <w:t>(Explanation continues on the following page…)</w:t>
+        <w:t xml:space="preserve">(Explanation </w:t>
+      </w:r>
+      <w:proofErr w:type="gramStart"/>
+      <w:r>
+        <w:rPr>
+          <w:rFonts w:ascii="Cambria Math" w:hAnsi="Cambria Math" w:cs="Times New Roman"/>
+          <w:color w:val="2F5496" w:themeColor="accent1" w:themeShade="BF"/>
+        </w:rPr>
+        <w:t>continues on</w:t>
+      </w:r>
+      <w:proofErr w:type="gramEnd"/>
+      <w:r>
+        <w:rPr>
+          <w:rFonts w:ascii="Cambria Math" w:hAnsi="Cambria Math" w:cs="Times New Roman"/>
+          <w:color w:val="2F5496" w:themeColor="accent1" w:themeShade="BF"/>
+        </w:rPr>
+        <w:t xml:space="preserve"> the following page…)</w:t>
       </w:r>
     </w:p>
     <w:p>
@@ -22887,6 +23242,13 @@
           <w:color w:val="2F5496" w:themeColor="accent1" w:themeShade="BF"/>
         </w:rPr>
         <w:t>with three hidden layer</w:t>
+      </w:r>
+      <w:r>
+        <w:rPr>
+          <w:rFonts w:ascii="Cambria Math" w:hAnsi="Cambria Math" w:cs="Times New Roman"/>
+          <w:color w:val="2F5496" w:themeColor="accent1" w:themeShade="BF"/>
+        </w:rPr>
+        <w:t>s</w:t>
       </w:r>
       <w:r>
         <w:rPr>
@@ -24451,7 +24813,21 @@
           <w:rFonts w:ascii="Cambria Math" w:hAnsi="Cambria Math" w:cs="Times New Roman"/>
           <w:color w:val="2F5496" w:themeColor="accent1" w:themeShade="BF"/>
         </w:rPr>
-        <w:t xml:space="preserve">, Wolfram Mathematica reports </w:t>
+        <w:t xml:space="preserve">, Wolfram </w:t>
+      </w:r>
+      <w:r>
+        <w:rPr>
+          <w:rFonts w:ascii="Cambria Math" w:hAnsi="Cambria Math" w:cs="Times New Roman"/>
+          <w:color w:val="2F5496" w:themeColor="accent1" w:themeShade="BF"/>
+        </w:rPr>
+        <w:t>Alpha</w:t>
+      </w:r>
+      <w:r>
+        <w:rPr>
+          <w:rFonts w:ascii="Cambria Math" w:hAnsi="Cambria Math" w:cs="Times New Roman"/>
+          <w:color w:val="2F5496" w:themeColor="accent1" w:themeShade="BF"/>
+        </w:rPr>
+        <w:t xml:space="preserve"> reports </w:t>
       </w:r>
       <m:oMath>
         <m:func>

</xml_diff>